<commit_message>
added intro, added test case identifiers
</commit_message>
<xml_diff>
--- a/ReportTemplate.docx
+++ b/ReportTemplate.docx
@@ -275,20 +275,35 @@
     </w:p>
     <w:p>
       <w:pPr>
-        <w:spacing w:after="158"/>
-        <w:ind w:left="-5" w:hanging="10"/>
-      </w:pPr>
-      <w:r>
-        <w:t xml:space="preserve">Write your introduction here. </w:t>
-      </w:r>
-    </w:p>
-    <w:p>
-      <w:pPr>
         <w:spacing w:after="0"/>
         <w:jc w:val="both"/>
       </w:pPr>
       <w:r>
-        <w:t xml:space="preserve"> </w:t>
+        <w:t>For this project, testing is slight difficult. Many of the requirements are contingent on one feature which requires only testing that feature. However, some requirements, like FUN-LOSE, FUN-INPUT-CAPS will require testing of multiple user inputs and consequently will require multiple test cases to fully resolve them.</w:t>
+      </w:r>
+      <w:r>
+        <w:t xml:space="preserve"> In this case, we tested all the user inputs in a single test case to be more efficient. For requirements like </w:t>
+      </w:r>
+      <w:r>
+        <w:t>FUN-LOSE</w:t>
+      </w:r>
+      <w:r>
+        <w:t>, we tested the lose condition by making the user drink without any of the requirements. We believe this was sufficient to establish if this requirement was properly met. Also, for FUN-MOVE requirement, we tested the edge case of going to the furthest room and trying to move North. We also tested whether directions not listed on the print resulted in the message telling the user it cannot go in that direction. We believe these are sufficient as the user is most likely to travel in the North, South direction and rarely will try to go in an unspecified direction. Thus this edge case was important to test.</w:t>
+      </w:r>
+    </w:p>
+    <w:p>
+      <w:pPr>
+        <w:spacing w:after="0"/>
+        <w:jc w:val="both"/>
+      </w:pPr>
+    </w:p>
+    <w:p>
+      <w:pPr>
+        <w:spacing w:after="0"/>
+        <w:jc w:val="both"/>
+      </w:pPr>
+      <w:r>
+        <w:t xml:space="preserve">Also, many of the requirements require previous steps to be accomplished. This means that the preconditions for many test cases in this deliverable will be lengthy and repetitive. </w:t>
       </w:r>
       <w:r>
         <w:tab/>
@@ -697,6 +712,15 @@
         <w:ind w:left="345"/>
       </w:pPr>
       <w:r>
+        <w:t>Identifier: SIX_COMMANDS_TEST</w:t>
+      </w:r>
+    </w:p>
+    <w:p>
+      <w:pPr>
+        <w:pStyle w:val="ListParagraph"/>
+        <w:ind w:left="345"/>
+      </w:pPr>
+      <w:r>
         <w:t>Test Case:</w:t>
       </w:r>
       <w:r>
@@ -935,6 +959,21 @@
         <w:ind w:left="345"/>
       </w:pPr>
       <w:r>
+        <w:t>Identifier:</w:t>
+      </w:r>
+      <w:r>
+        <w:t xml:space="preserve"> </w:t>
+      </w:r>
+      <w:r>
+        <w:t>COMMAND – UNKNOWN_COMMAND_MESSAGE</w:t>
+      </w:r>
+    </w:p>
+    <w:p>
+      <w:pPr>
+        <w:pStyle w:val="ListParagraph"/>
+        <w:ind w:left="345"/>
+      </w:pPr>
+      <w:r>
         <w:t>Test Case:</w:t>
       </w:r>
       <w:r>
@@ -1024,7 +1063,6 @@
         </w:numPr>
       </w:pPr>
       <w:r>
-        <w:lastRenderedPageBreak/>
         <w:t>Type “Z” then press enter</w:t>
       </w:r>
       <w:r>
@@ -1081,6 +1119,18 @@
       </w:r>
       <w:r>
         <w:t>:</w:t>
+      </w:r>
+    </w:p>
+    <w:p>
+      <w:pPr>
+        <w:pStyle w:val="ListParagraph"/>
+        <w:ind w:left="345"/>
+      </w:pPr>
+      <w:r>
+        <w:t xml:space="preserve">Identifier: </w:t>
+      </w:r>
+      <w:r>
+        <w:t>IGNORE_CASE_TEST</w:t>
       </w:r>
     </w:p>
     <w:p>
@@ -1369,6 +1419,7 @@
         <w:ind w:left="345"/>
       </w:pPr>
       <w:r>
+        <w:lastRenderedPageBreak/>
         <w:t xml:space="preserve">Postconditions: </w:t>
       </w:r>
       <w:r>
@@ -1400,11 +1451,22 @@
           <w:b/>
           <w:bCs/>
         </w:rPr>
-        <w:lastRenderedPageBreak/>
         <w:t>FUN-MOVE</w:t>
       </w:r>
       <w:r>
         <w:t>:</w:t>
+      </w:r>
+    </w:p>
+    <w:p>
+      <w:pPr>
+        <w:pStyle w:val="ListParagraph"/>
+        <w:ind w:left="345"/>
+      </w:pPr>
+      <w:r>
+        <w:t xml:space="preserve">Identifier: </w:t>
+      </w:r>
+      <w:r>
+        <w:t>DOOR_OR_NO_DOOR</w:t>
       </w:r>
     </w:p>
     <w:p>
@@ -1579,6 +1641,18 @@
         <w:ind w:left="345"/>
       </w:pPr>
       <w:r>
+        <w:t xml:space="preserve">Identifier: </w:t>
+      </w:r>
+      <w:r>
+        <w:t>GOOD_ENDING_ACHIEVED</w:t>
+      </w:r>
+    </w:p>
+    <w:p>
+      <w:pPr>
+        <w:pStyle w:val="ListParagraph"/>
+        <w:ind w:left="345"/>
+      </w:pPr>
+      <w:r>
         <w:t>Test Case:</w:t>
       </w:r>
       <w:r>
@@ -1665,6 +1739,7 @@
         </w:numPr>
       </w:pPr>
       <w:r>
+        <w:lastRenderedPageBreak/>
         <w:t>Type “</w:t>
       </w:r>
       <w:r>
@@ -1761,7 +1836,6 @@
         </w:numPr>
       </w:pPr>
       <w:r>
-        <w:lastRenderedPageBreak/>
         <w:t>Type “N” then press enter.</w:t>
       </w:r>
     </w:p>
@@ -1890,6 +1964,18 @@
       </w:r>
       <w:r>
         <w:t>:</w:t>
+      </w:r>
+    </w:p>
+    <w:p>
+      <w:pPr>
+        <w:pStyle w:val="ListParagraph"/>
+        <w:ind w:left="345"/>
+      </w:pPr>
+      <w:r>
+        <w:t xml:space="preserve">Identifier: </w:t>
+      </w:r>
+      <w:r>
+        <w:t>BAD_ENDING_ACHIEVED</w:t>
       </w:r>
     </w:p>
     <w:p>
@@ -2030,10 +2116,23 @@
           <w:b/>
           <w:bCs/>
         </w:rPr>
+        <w:lastRenderedPageBreak/>
         <w:t>FUN-INVENTORY</w:t>
       </w:r>
       <w:r>
         <w:t>:</w:t>
+      </w:r>
+    </w:p>
+    <w:p>
+      <w:pPr>
+        <w:pStyle w:val="ListParagraph"/>
+        <w:ind w:left="345"/>
+      </w:pPr>
+      <w:r>
+        <w:t xml:space="preserve">Identifier: </w:t>
+      </w:r>
+      <w:r>
+        <w:t>INVENTORY_CONTENTS_MESSAGE</w:t>
       </w:r>
     </w:p>
     <w:p>
@@ -2186,6 +2285,18 @@
         <w:ind w:left="345"/>
       </w:pPr>
       <w:r>
+        <w:t xml:space="preserve">Identifier: </w:t>
+      </w:r>
+      <w:r>
+        <w:t>PLAYER_LOOK_AND_COLLECT</w:t>
+      </w:r>
+    </w:p>
+    <w:p>
+      <w:pPr>
+        <w:pStyle w:val="ListParagraph"/>
+        <w:ind w:left="345"/>
+      </w:pPr>
+      <w:r>
         <w:t>Test Case:</w:t>
       </w:r>
       <w:r>
@@ -2330,10 +2441,23 @@
           <w:b/>
           <w:bCs/>
         </w:rPr>
+        <w:lastRenderedPageBreak/>
         <w:t>FUN-HELP</w:t>
       </w:r>
       <w:r>
         <w:t>:</w:t>
+      </w:r>
+    </w:p>
+    <w:p>
+      <w:pPr>
+        <w:pStyle w:val="ListParagraph"/>
+        <w:ind w:left="345"/>
+      </w:pPr>
+      <w:r>
+        <w:t xml:space="preserve">Identifier: </w:t>
+      </w:r>
+      <w:r>
+        <w:t>PLAYER_NEEDS_HELP</w:t>
       </w:r>
     </w:p>
     <w:p>
@@ -2428,7 +2552,6 @@
         </w:numPr>
       </w:pPr>
       <w:r>
-        <w:lastRenderedPageBreak/>
         <w:t>Type “H” then press enter.</w:t>
       </w:r>
     </w:p>
@@ -2479,6 +2602,18 @@
       </w:r>
       <w:r>
         <w:t>:</w:t>
+      </w:r>
+    </w:p>
+    <w:p>
+      <w:pPr>
+        <w:pStyle w:val="ListParagraph"/>
+        <w:ind w:left="345"/>
+      </w:pPr>
+      <w:r>
+        <w:t xml:space="preserve">Identifier: </w:t>
+      </w:r>
+      <w:r>
+        <w:t>ROOM_DESCRIPTION_TEST</w:t>
       </w:r>
     </w:p>
     <w:p>
@@ -2629,15 +2764,34 @@
         <w:pStyle w:val="ListParagraph"/>
         <w:ind w:left="345"/>
       </w:pPr>
+    </w:p>
+    <w:p>
+      <w:pPr>
+        <w:pStyle w:val="ListParagraph"/>
+        <w:ind w:left="345"/>
+      </w:pPr>
       <w:r>
         <w:rPr>
           <w:b/>
           <w:bCs/>
         </w:rPr>
+        <w:lastRenderedPageBreak/>
         <w:t>FUN-UNIQ-ROOM-FURNISHING</w:t>
       </w:r>
       <w:r>
         <w:t>:</w:t>
+      </w:r>
+    </w:p>
+    <w:p>
+      <w:pPr>
+        <w:pStyle w:val="ListParagraph"/>
+        <w:ind w:left="345"/>
+      </w:pPr>
+      <w:r>
+        <w:t xml:space="preserve">Identifier: </w:t>
+      </w:r>
+      <w:r>
+        <w:t>LONE_FURNISHING_TEST</w:t>
       </w:r>
     </w:p>
     <w:p>
@@ -2750,7 +2904,6 @@
         <w:ind w:left="345"/>
       </w:pPr>
       <w:r>
-        <w:lastRenderedPageBreak/>
         <w:t xml:space="preserve">Postconditions: </w:t>
       </w:r>
       <w:r>
@@ -3107,7 +3260,7 @@
         <w:spacing w:after="0" w:line="240" w:lineRule="auto"/>
         <w:rPr>
           <w:rStyle w:val="HTMLCode"/>
-          <w:rFonts w:ascii="Calibri" w:hAnsi="Calibri" w:cstheme="minorHAnsi"/>
+          <w:rFonts w:ascii="Calibri" w:eastAsia="Calibri" w:hAnsi="Calibri" w:cstheme="minorHAnsi"/>
           <w:sz w:val="22"/>
           <w:szCs w:val="22"/>
           <w:bdr w:val="none" w:sz="0" w:space="0" w:color="auto" w:frame="1"/>
@@ -3153,7 +3306,7 @@
         <w:spacing w:after="0" w:line="240" w:lineRule="auto"/>
         <w:rPr>
           <w:rStyle w:val="HTMLCode"/>
-          <w:rFonts w:ascii="Calibri" w:hAnsi="Calibri" w:cstheme="minorHAnsi"/>
+          <w:rFonts w:ascii="Calibri" w:eastAsia="Calibri" w:hAnsi="Calibri" w:cstheme="minorHAnsi"/>
           <w:sz w:val="22"/>
           <w:szCs w:val="22"/>
           <w:bdr w:val="none" w:sz="0" w:space="0" w:color="auto" w:frame="1"/>
@@ -3676,7 +3829,7 @@
         <w:spacing w:after="0" w:line="240" w:lineRule="auto"/>
         <w:rPr>
           <w:rStyle w:val="HTMLCode"/>
-          <w:rFonts w:ascii="Calibri" w:hAnsi="Calibri" w:cstheme="minorHAnsi"/>
+          <w:rFonts w:ascii="Calibri" w:eastAsia="Calibri" w:hAnsi="Calibri" w:cstheme="minorHAnsi"/>
           <w:sz w:val="22"/>
           <w:szCs w:val="22"/>
           <w:bdr w:val="none" w:sz="0" w:space="0" w:color="auto" w:frame="1"/>
@@ -4420,7 +4573,7 @@
         <w:spacing w:after="0" w:line="240" w:lineRule="auto"/>
         <w:rPr>
           <w:rStyle w:val="HTMLCode"/>
-          <w:rFonts w:ascii="Calibri" w:hAnsi="Calibri" w:cstheme="minorHAnsi"/>
+          <w:rFonts w:ascii="Calibri" w:eastAsia="Calibri" w:hAnsi="Calibri" w:cstheme="minorHAnsi"/>
           <w:sz w:val="22"/>
           <w:szCs w:val="22"/>
           <w:bdr w:val="none" w:sz="0" w:space="0" w:color="auto" w:frame="1"/>

</xml_diff>